<commit_message>
Correction coquille dans les fichiers
</commit_message>
<xml_diff>
--- a/Cours/6eme/RogerVailland/Chapitre_C2/Documents/C2 - Utiliser les propriétés de la proportionnalité (A trou).docx
+++ b/Cours/6eme/RogerVailland/Chapitre_C2/Documents/C2 - Utiliser les propriétés de la proportionnalité (A trou).docx
@@ -1256,17 +1256,7 @@
         <w:spacing w:before="240"/>
       </w:pPr>
       <w:r>
-        <w:t xml:space="preserve">Le prix d'une quantité de pomme est proportionnel </w:t>
-      </w:r>
-      <w:proofErr w:type="spellStart"/>
-      <w:proofErr w:type="gramStart"/>
-      <w:r>
-        <w:t>a</w:t>
-      </w:r>
-      <w:proofErr w:type="spellEnd"/>
-      <w:proofErr w:type="gramEnd"/>
-      <w:r>
-        <w:t xml:space="preserve"> la masse de pomme :</w:t>
+        <w:t>Le prix d'une quantité de pomme est proportionnel a la masse de pomme :</w:t>
       </w:r>
     </w:p>
     <w:tbl>
@@ -1305,7 +1295,28 @@
                 <w:b/>
                 <w:bCs/>
               </w:rPr>
-              <w:t>Temps (h)</w:t>
+              <w:t xml:space="preserve">Masse </w:t>
+            </w:r>
+            <w:r>
+              <w:rPr>
+                <w:b/>
+                <w:bCs/>
+              </w:rPr>
+              <w:t>(</w:t>
+            </w:r>
+            <w:r>
+              <w:rPr>
+                <w:b/>
+                <w:bCs/>
+              </w:rPr>
+              <w:t>kg</w:t>
+            </w:r>
+            <w:r>
+              <w:rPr>
+                <w:b/>
+                <w:bCs/>
+              </w:rPr>
+              <w:t>)</w:t>
             </w:r>
           </w:p>
         </w:tc>
@@ -1367,7 +1378,28 @@
                 <w:b/>
                 <w:bCs/>
               </w:rPr>
-              <w:t>Quantité d’eau (L)</w:t>
+              <w:t>Prix</w:t>
+            </w:r>
+            <w:r>
+              <w:rPr>
+                <w:b/>
+                <w:bCs/>
+              </w:rPr>
+              <w:t xml:space="preserve"> (</w:t>
+            </w:r>
+            <w:r>
+              <w:rPr>
+                <w:b/>
+                <w:bCs/>
+              </w:rPr>
+              <w:t>€</w:t>
+            </w:r>
+            <w:r>
+              <w:rPr>
+                <w:b/>
+                <w:bCs/>
+              </w:rPr>
+              <w:t>)</w:t>
             </w:r>
           </w:p>
         </w:tc>

</xml_diff>